<commit_message>
sit lab 0 end
</commit_message>
<xml_diff>
--- a/sit/lab_0/Daniil/Отчёт.docx
+++ b/sit/lab_0/Daniil/Отчёт.docx
@@ -662,45 +662,6 @@
         </w:rPr>
         <w:br/>
       </w:r>
-    </w:p>
-    <w:p>
-      <w:pPr>
-        <w:pStyle w:val="a7"/>
-        <w:numPr>
-          <w:ilvl w:val="0"/>
-          <w:numId w:val="5"/>
-        </w:numPr>
-        <w:rPr>
-          <w:rFonts w:ascii="Times New Roman" w:hAnsi="Times New Roman" w:cs="Times New Roman"/>
-          <w:sz w:val="28"/>
-          <w:szCs w:val="28"/>
-        </w:rPr>
-      </w:pPr>
-      <w:r>
-        <w:rPr>
-          <w:rFonts w:ascii="Times New Roman" w:hAnsi="Times New Roman" w:cs="Times New Roman"/>
-          <w:sz w:val="28"/>
-          <w:szCs w:val="28"/>
-        </w:rPr>
-        <w:t xml:space="preserve">Пункт: </w:t>
-      </w:r>
-      <w:r>
-        <w:rPr>
-          <w:rFonts w:ascii="Times New Roman" w:hAnsi="Times New Roman" w:cs="Times New Roman"/>
-          <w:sz w:val="28"/>
-          <w:szCs w:val="28"/>
-        </w:rPr>
-        <w:t>«Студенческие работы»</w:t>
-      </w:r>
-      <w:r>
-        <w:rPr>
-          <w:rFonts w:ascii="Times New Roman" w:hAnsi="Times New Roman" w:cs="Times New Roman"/>
-          <w:sz w:val="28"/>
-          <w:szCs w:val="28"/>
-          <w:lang w:val="en-US"/>
-        </w:rPr>
-        <w:br/>
-      </w:r>
       <w:r>
         <w:rPr>
           <w:rFonts w:ascii="Times New Roman" w:hAnsi="Times New Roman" w:cs="Times New Roman"/>
@@ -710,9 +671,9 @@
         </w:rPr>
         <w:drawing>
           <wp:inline distT="0" distB="0" distL="0" distR="0">
-            <wp:extent cx="6043244" cy="2966224"/>
-            <wp:effectExtent l="19050" t="0" r="0" b="0"/>
-            <wp:docPr id="3" name="Рисунок 4"/>
+            <wp:extent cx="5902247" cy="3369646"/>
+            <wp:effectExtent l="19050" t="0" r="3253" b="0"/>
+            <wp:docPr id="2" name="Рисунок 1"/>
             <wp:cNvGraphicFramePr>
               <a:graphicFrameLocks xmlns:a="http://schemas.openxmlformats.org/drawingml/2006/main" noChangeAspect="1"/>
             </wp:cNvGraphicFramePr>
@@ -720,7 +681,7 @@
               <a:graphicData uri="http://schemas.openxmlformats.org/drawingml/2006/picture">
                 <pic:pic xmlns:pic="http://schemas.openxmlformats.org/drawingml/2006/picture">
                   <pic:nvPicPr>
-                    <pic:cNvPr id="0" name="Picture 4"/>
+                    <pic:cNvPr id="0" name="Picture 1"/>
                     <pic:cNvPicPr>
                       <a:picLocks noChangeAspect="1" noChangeArrowheads="1"/>
                     </pic:cNvPicPr>
@@ -735,7 +696,7 @@
                   <pic:spPr bwMode="auto">
                     <a:xfrm>
                       <a:off x="0" y="0"/>
-                      <a:ext cx="6053053" cy="2971039"/>
+                      <a:ext cx="5900484" cy="3368640"/>
                     </a:xfrm>
                     <a:prstGeom prst="rect">
                       <a:avLst/>
@@ -754,14 +715,6 @@
           </wp:inline>
         </w:drawing>
       </w:r>
-      <w:r>
-        <w:rPr>
-          <w:rFonts w:ascii="Times New Roman" w:hAnsi="Times New Roman" w:cs="Times New Roman"/>
-          <w:sz w:val="28"/>
-          <w:szCs w:val="28"/>
-        </w:rPr>
-        <w:br/>
-      </w:r>
     </w:p>
     <w:p>
       <w:pPr>
@@ -783,6 +736,106 @@
           <w:szCs w:val="28"/>
         </w:rPr>
         <w:lastRenderedPageBreak/>
+        <w:t xml:space="preserve">Пункт: </w:t>
+      </w:r>
+      <w:r>
+        <w:rPr>
+          <w:rFonts w:ascii="Times New Roman" w:hAnsi="Times New Roman" w:cs="Times New Roman"/>
+          <w:sz w:val="28"/>
+          <w:szCs w:val="28"/>
+        </w:rPr>
+        <w:t>«Студенческие работы»</w:t>
+      </w:r>
+      <w:r>
+        <w:rPr>
+          <w:rFonts w:ascii="Times New Roman" w:hAnsi="Times New Roman" w:cs="Times New Roman"/>
+          <w:sz w:val="28"/>
+          <w:szCs w:val="28"/>
+          <w:lang w:val="en-US"/>
+        </w:rPr>
+        <w:br/>
+      </w:r>
+      <w:r>
+        <w:rPr>
+          <w:rFonts w:ascii="Times New Roman" w:hAnsi="Times New Roman" w:cs="Times New Roman"/>
+          <w:noProof/>
+          <w:sz w:val="28"/>
+          <w:szCs w:val="28"/>
+        </w:rPr>
+        <w:drawing>
+          <wp:inline distT="0" distB="0" distL="0" distR="0">
+            <wp:extent cx="5884211" cy="2888166"/>
+            <wp:effectExtent l="19050" t="0" r="2239" b="0"/>
+            <wp:docPr id="3" name="Рисунок 4"/>
+            <wp:cNvGraphicFramePr>
+              <a:graphicFrameLocks xmlns:a="http://schemas.openxmlformats.org/drawingml/2006/main" noChangeAspect="1"/>
+            </wp:cNvGraphicFramePr>
+            <a:graphic xmlns:a="http://schemas.openxmlformats.org/drawingml/2006/main">
+              <a:graphicData uri="http://schemas.openxmlformats.org/drawingml/2006/picture">
+                <pic:pic xmlns:pic="http://schemas.openxmlformats.org/drawingml/2006/picture">
+                  <pic:nvPicPr>
+                    <pic:cNvPr id="0" name="Picture 4"/>
+                    <pic:cNvPicPr>
+                      <a:picLocks noChangeAspect="1" noChangeArrowheads="1"/>
+                    </pic:cNvPicPr>
+                  </pic:nvPicPr>
+                  <pic:blipFill>
+                    <a:blip r:embed="rId9"/>
+                    <a:srcRect/>
+                    <a:stretch>
+                      <a:fillRect/>
+                    </a:stretch>
+                  </pic:blipFill>
+                  <pic:spPr bwMode="auto">
+                    <a:xfrm>
+                      <a:off x="0" y="0"/>
+                      <a:ext cx="5893763" cy="2892854"/>
+                    </a:xfrm>
+                    <a:prstGeom prst="rect">
+                      <a:avLst/>
+                    </a:prstGeom>
+                    <a:noFill/>
+                    <a:ln w="9525">
+                      <a:noFill/>
+                      <a:miter lim="800000"/>
+                      <a:headEnd/>
+                      <a:tailEnd/>
+                    </a:ln>
+                  </pic:spPr>
+                </pic:pic>
+              </a:graphicData>
+            </a:graphic>
+          </wp:inline>
+        </w:drawing>
+      </w:r>
+      <w:r>
+        <w:rPr>
+          <w:rFonts w:ascii="Times New Roman" w:hAnsi="Times New Roman" w:cs="Times New Roman"/>
+          <w:sz w:val="28"/>
+          <w:szCs w:val="28"/>
+        </w:rPr>
+        <w:br/>
+      </w:r>
+    </w:p>
+    <w:p>
+      <w:pPr>
+        <w:pStyle w:val="a7"/>
+        <w:numPr>
+          <w:ilvl w:val="0"/>
+          <w:numId w:val="5"/>
+        </w:numPr>
+        <w:rPr>
+          <w:rFonts w:ascii="Times New Roman" w:hAnsi="Times New Roman" w:cs="Times New Roman"/>
+          <w:sz w:val="28"/>
+          <w:szCs w:val="28"/>
+        </w:rPr>
+      </w:pPr>
+      <w:r>
+        <w:rPr>
+          <w:rFonts w:ascii="Times New Roman" w:hAnsi="Times New Roman" w:cs="Times New Roman"/>
+          <w:sz w:val="28"/>
+          <w:szCs w:val="28"/>
+        </w:rPr>
         <w:t xml:space="preserve">Пункт: </w:t>
       </w:r>
       <w:r>
@@ -827,7 +880,7 @@
                     </pic:cNvPicPr>
                   </pic:nvPicPr>
                   <pic:blipFill>
-                    <a:blip r:embed="rId9"/>
+                    <a:blip r:embed="rId10"/>
                     <a:srcRect/>
                     <a:stretch>
                       <a:fillRect/>
@@ -902,107 +955,6 @@
         </w:rPr>
         <w:br/>
       </w:r>
-    </w:p>
-    <w:p>
-      <w:pPr>
-        <w:pStyle w:val="a7"/>
-        <w:numPr>
-          <w:ilvl w:val="0"/>
-          <w:numId w:val="5"/>
-        </w:numPr>
-        <w:rPr>
-          <w:rFonts w:ascii="Times New Roman" w:hAnsi="Times New Roman" w:cs="Times New Roman"/>
-          <w:sz w:val="28"/>
-          <w:szCs w:val="28"/>
-        </w:rPr>
-      </w:pPr>
-      <w:r>
-        <w:rPr>
-          <w:rFonts w:ascii="Times New Roman" w:hAnsi="Times New Roman" w:cs="Times New Roman"/>
-          <w:sz w:val="28"/>
-          <w:szCs w:val="28"/>
-          <w:lang w:val="en-US"/>
-        </w:rPr>
-        <w:t xml:space="preserve"> </w:t>
-      </w:r>
-      <w:r>
-        <w:rPr>
-          <w:rFonts w:ascii="Times New Roman" w:hAnsi="Times New Roman" w:cs="Times New Roman"/>
-          <w:sz w:val="28"/>
-          <w:szCs w:val="28"/>
-        </w:rPr>
-        <w:t>Учебный портал ПГУ</w:t>
-      </w:r>
-    </w:p>
-    <w:p>
-      <w:pPr>
-        <w:pStyle w:val="a7"/>
-        <w:numPr>
-          <w:ilvl w:val="1"/>
-          <w:numId w:val="5"/>
-        </w:numPr>
-        <w:rPr>
-          <w:rFonts w:ascii="Times New Roman" w:hAnsi="Times New Roman" w:cs="Times New Roman"/>
-          <w:sz w:val="28"/>
-          <w:szCs w:val="28"/>
-        </w:rPr>
-      </w:pPr>
-      <w:r>
-        <w:rPr>
-          <w:rFonts w:ascii="Times New Roman" w:hAnsi="Times New Roman" w:cs="Times New Roman"/>
-          <w:sz w:val="28"/>
-          <w:szCs w:val="28"/>
-        </w:rPr>
-        <w:t xml:space="preserve"> Учебный процесс</w:t>
-      </w:r>
-      <w:r>
-        <w:rPr>
-          <w:rFonts w:ascii="Times New Roman" w:hAnsi="Times New Roman" w:cs="Times New Roman"/>
-          <w:sz w:val="28"/>
-          <w:szCs w:val="28"/>
-        </w:rPr>
-        <w:t xml:space="preserve"> (мои курсы </w:t>
-      </w:r>
-      <w:r>
-        <w:rPr>
-          <w:rFonts w:ascii="Times New Roman" w:hAnsi="Times New Roman" w:cs="Times New Roman"/>
-          <w:sz w:val="28"/>
-          <w:szCs w:val="28"/>
-        </w:rPr>
-        <w:t>→ сводка по курсам</w:t>
-      </w:r>
-      <w:r>
-        <w:rPr>
-          <w:rFonts w:ascii="Times New Roman" w:hAnsi="Times New Roman" w:cs="Times New Roman"/>
-          <w:sz w:val="28"/>
-          <w:szCs w:val="28"/>
-        </w:rPr>
-        <w:t xml:space="preserve"> </w:t>
-      </w:r>
-      <w:r>
-        <w:rPr>
-          <w:rFonts w:ascii="Times New Roman" w:hAnsi="Times New Roman" w:cs="Times New Roman"/>
-          <w:sz w:val="28"/>
-          <w:szCs w:val="28"/>
-        </w:rPr>
-        <w:t xml:space="preserve">→ Современные информационные технологии </w:t>
-      </w:r>
-      <w:r>
-        <w:rPr>
-          <w:rFonts w:ascii="Times New Roman" w:hAnsi="Times New Roman" w:cs="Times New Roman"/>
-          <w:sz w:val="28"/>
-          <w:szCs w:val="28"/>
-        </w:rPr>
-        <w:t>)</w:t>
-      </w:r>
-      <w:r>
-        <w:rPr>
-          <w:rFonts w:ascii="Times New Roman" w:hAnsi="Times New Roman" w:cs="Times New Roman"/>
-          <w:sz w:val="28"/>
-          <w:szCs w:val="28"/>
-        </w:rPr>
-        <w:br/>
-      </w:r>
       <w:r>
         <w:rPr>
           <w:rFonts w:ascii="Times New Roman" w:hAnsi="Times New Roman" w:cs="Times New Roman"/>
@@ -1012,9 +964,9 @@
         </w:rPr>
         <w:drawing>
           <wp:inline distT="0" distB="0" distL="0" distR="0">
-            <wp:extent cx="5400443" cy="2320678"/>
+            <wp:extent cx="4861302" cy="2319454"/>
             <wp:effectExtent l="19050" t="0" r="0" b="0"/>
-            <wp:docPr id="9" name="Рисунок 13"/>
+            <wp:docPr id="4" name="Рисунок 4"/>
             <wp:cNvGraphicFramePr>
               <a:graphicFrameLocks xmlns:a="http://schemas.openxmlformats.org/drawingml/2006/main" noChangeAspect="1"/>
             </wp:cNvGraphicFramePr>
@@ -1022,13 +974,13 @@
               <a:graphicData uri="http://schemas.openxmlformats.org/drawingml/2006/picture">
                 <pic:pic xmlns:pic="http://schemas.openxmlformats.org/drawingml/2006/picture">
                   <pic:nvPicPr>
-                    <pic:cNvPr id="0" name="Picture 13"/>
+                    <pic:cNvPr id="0" name="Picture 4"/>
                     <pic:cNvPicPr>
                       <a:picLocks noChangeAspect="1" noChangeArrowheads="1"/>
                     </pic:cNvPicPr>
                   </pic:nvPicPr>
                   <pic:blipFill>
-                    <a:blip r:embed="rId10"/>
+                    <a:blip r:embed="rId11" cstate="print"/>
                     <a:srcRect/>
                     <a:stretch>
                       <a:fillRect/>
@@ -1037,7 +989,7 @@
                   <pic:spPr bwMode="auto">
                     <a:xfrm>
                       <a:off x="0" y="0"/>
-                      <a:ext cx="5421446" cy="2329703"/>
+                      <a:ext cx="4865980" cy="2321686"/>
                     </a:xfrm>
                     <a:prstGeom prst="rect">
                       <a:avLst/>
@@ -1056,6 +1008,100 @@
           </wp:inline>
         </w:drawing>
       </w:r>
+    </w:p>
+    <w:p>
+      <w:pPr>
+        <w:pStyle w:val="a7"/>
+        <w:numPr>
+          <w:ilvl w:val="0"/>
+          <w:numId w:val="5"/>
+        </w:numPr>
+        <w:rPr>
+          <w:rFonts w:ascii="Times New Roman" w:hAnsi="Times New Roman" w:cs="Times New Roman"/>
+          <w:sz w:val="28"/>
+          <w:szCs w:val="28"/>
+        </w:rPr>
+      </w:pPr>
+      <w:r>
+        <w:rPr>
+          <w:rFonts w:ascii="Times New Roman" w:hAnsi="Times New Roman" w:cs="Times New Roman"/>
+          <w:sz w:val="28"/>
+          <w:szCs w:val="28"/>
+          <w:lang w:val="en-US"/>
+        </w:rPr>
+        <w:lastRenderedPageBreak/>
+        <w:t xml:space="preserve"> </w:t>
+      </w:r>
+      <w:r>
+        <w:rPr>
+          <w:rFonts w:ascii="Times New Roman" w:hAnsi="Times New Roman" w:cs="Times New Roman"/>
+          <w:sz w:val="28"/>
+          <w:szCs w:val="28"/>
+        </w:rPr>
+        <w:t>Учебный портал ПГУ</w:t>
+      </w:r>
+    </w:p>
+    <w:p>
+      <w:pPr>
+        <w:pStyle w:val="a7"/>
+        <w:numPr>
+          <w:ilvl w:val="1"/>
+          <w:numId w:val="5"/>
+        </w:numPr>
+        <w:rPr>
+          <w:rFonts w:ascii="Times New Roman" w:hAnsi="Times New Roman" w:cs="Times New Roman"/>
+          <w:sz w:val="28"/>
+          <w:szCs w:val="28"/>
+        </w:rPr>
+      </w:pPr>
+      <w:r>
+        <w:rPr>
+          <w:rFonts w:ascii="Times New Roman" w:hAnsi="Times New Roman" w:cs="Times New Roman"/>
+          <w:sz w:val="28"/>
+          <w:szCs w:val="28"/>
+        </w:rPr>
+        <w:t xml:space="preserve"> Учебный процесс</w:t>
+      </w:r>
+      <w:r>
+        <w:rPr>
+          <w:rFonts w:ascii="Times New Roman" w:hAnsi="Times New Roman" w:cs="Times New Roman"/>
+          <w:sz w:val="28"/>
+          <w:szCs w:val="28"/>
+        </w:rPr>
+        <w:t xml:space="preserve"> (мои курсы </w:t>
+      </w:r>
+      <w:r>
+        <w:rPr>
+          <w:rFonts w:ascii="Times New Roman" w:hAnsi="Times New Roman" w:cs="Times New Roman"/>
+          <w:sz w:val="28"/>
+          <w:szCs w:val="28"/>
+        </w:rPr>
+        <w:t>→ сводка по курсам</w:t>
+      </w:r>
+      <w:r>
+        <w:rPr>
+          <w:rFonts w:ascii="Times New Roman" w:hAnsi="Times New Roman" w:cs="Times New Roman"/>
+          <w:sz w:val="28"/>
+          <w:szCs w:val="28"/>
+        </w:rPr>
+        <w:t xml:space="preserve"> </w:t>
+      </w:r>
+      <w:r>
+        <w:rPr>
+          <w:rFonts w:ascii="Times New Roman" w:hAnsi="Times New Roman" w:cs="Times New Roman"/>
+          <w:sz w:val="28"/>
+          <w:szCs w:val="28"/>
+        </w:rPr>
+        <w:t xml:space="preserve">→ Современные информационные технологии </w:t>
+      </w:r>
+      <w:r>
+        <w:rPr>
+          <w:rFonts w:ascii="Times New Roman" w:hAnsi="Times New Roman" w:cs="Times New Roman"/>
+          <w:sz w:val="28"/>
+          <w:szCs w:val="28"/>
+        </w:rPr>
+        <w:t>)</w:t>
+      </w:r>
       <w:r>
         <w:rPr>
           <w:rFonts w:ascii="Times New Roman" w:hAnsi="Times New Roman" w:cs="Times New Roman"/>
@@ -1067,24 +1113,15 @@
       <w:r>
         <w:rPr>
           <w:rFonts w:ascii="Times New Roman" w:hAnsi="Times New Roman" w:cs="Times New Roman"/>
-          <w:sz w:val="28"/>
-          <w:szCs w:val="28"/>
-        </w:rPr>
-        <w:br/>
-      </w:r>
-      <w:r>
-        <w:rPr>
-          <w:rFonts w:ascii="Times New Roman" w:hAnsi="Times New Roman" w:cs="Times New Roman"/>
           <w:noProof/>
           <w:sz w:val="28"/>
           <w:szCs w:val="28"/>
         </w:rPr>
-        <w:lastRenderedPageBreak/>
         <w:drawing>
           <wp:inline distT="0" distB="0" distL="0" distR="0">
-            <wp:extent cx="5121662" cy="2412779"/>
-            <wp:effectExtent l="19050" t="0" r="2788" b="0"/>
-            <wp:docPr id="16" name="Рисунок 16"/>
+            <wp:extent cx="6046345" cy="2598234"/>
+            <wp:effectExtent l="19050" t="0" r="0" b="0"/>
+            <wp:docPr id="9" name="Рисунок 13"/>
             <wp:cNvGraphicFramePr>
               <a:graphicFrameLocks xmlns:a="http://schemas.openxmlformats.org/drawingml/2006/main" noChangeAspect="1"/>
             </wp:cNvGraphicFramePr>
@@ -1092,13 +1129,13 @@
               <a:graphicData uri="http://schemas.openxmlformats.org/drawingml/2006/picture">
                 <pic:pic xmlns:pic="http://schemas.openxmlformats.org/drawingml/2006/picture">
                   <pic:nvPicPr>
-                    <pic:cNvPr id="0" name="Picture 16"/>
+                    <pic:cNvPr id="0" name="Picture 13"/>
                     <pic:cNvPicPr>
                       <a:picLocks noChangeAspect="1" noChangeArrowheads="1"/>
                     </pic:cNvPicPr>
                   </pic:nvPicPr>
                   <pic:blipFill>
-                    <a:blip r:embed="rId11" cstate="print"/>
+                    <a:blip r:embed="rId12"/>
                     <a:srcRect/>
                     <a:stretch>
                       <a:fillRect/>
@@ -1107,7 +1144,7 @@
                   <pic:spPr bwMode="auto">
                     <a:xfrm>
                       <a:off x="0" y="0"/>
-                      <a:ext cx="5116689" cy="2410436"/>
+                      <a:ext cx="6073932" cy="2610089"/>
                     </a:xfrm>
                     <a:prstGeom prst="rect">
                       <a:avLst/>
@@ -1134,52 +1171,6 @@
         </w:rPr>
         <w:br/>
       </w:r>
-    </w:p>
-    <w:p>
-      <w:pPr>
-        <w:pStyle w:val="a7"/>
-        <w:numPr>
-          <w:ilvl w:val="1"/>
-          <w:numId w:val="5"/>
-        </w:numPr>
-        <w:rPr>
-          <w:rFonts w:ascii="Times New Roman" w:hAnsi="Times New Roman" w:cs="Times New Roman"/>
-          <w:sz w:val="28"/>
-          <w:szCs w:val="28"/>
-        </w:rPr>
-      </w:pPr>
-      <w:r>
-        <w:rPr>
-          <w:rFonts w:ascii="Times New Roman" w:hAnsi="Times New Roman" w:cs="Times New Roman"/>
-          <w:sz w:val="28"/>
-          <w:szCs w:val="28"/>
-        </w:rPr>
-        <w:t xml:space="preserve"> </w:t>
-      </w:r>
-      <w:r>
-        <w:rPr>
-          <w:rFonts w:ascii="Times New Roman" w:hAnsi="Times New Roman" w:cs="Times New Roman"/>
-          <w:sz w:val="28"/>
-          <w:szCs w:val="28"/>
-        </w:rPr>
-        <w:t>«</w:t>
-      </w:r>
-      <w:r>
-        <w:rPr>
-          <w:rFonts w:ascii="Times New Roman" w:hAnsi="Times New Roman" w:cs="Times New Roman"/>
-          <w:sz w:val="28"/>
-          <w:szCs w:val="28"/>
-        </w:rPr>
-        <w:t>Учебно-методическое обеспечение дисциплины</w:t>
-      </w:r>
-      <w:r>
-        <w:rPr>
-          <w:rFonts w:ascii="Times New Roman" w:hAnsi="Times New Roman" w:cs="Times New Roman"/>
-          <w:sz w:val="28"/>
-          <w:szCs w:val="28"/>
-        </w:rPr>
-        <w:t>»</w:t>
-      </w:r>
       <w:r>
         <w:rPr>
           <w:rFonts w:ascii="Times New Roman" w:hAnsi="Times New Roman" w:cs="Times New Roman"/>
@@ -1197,9 +1188,9 @@
         </w:rPr>
         <w:drawing>
           <wp:inline distT="0" distB="0" distL="0" distR="0">
-            <wp:extent cx="5651171" cy="1187495"/>
-            <wp:effectExtent l="19050" t="0" r="6679" b="0"/>
-            <wp:docPr id="19" name="Рисунок 19"/>
+            <wp:extent cx="6036095" cy="2843561"/>
+            <wp:effectExtent l="19050" t="0" r="2755" b="0"/>
+            <wp:docPr id="16" name="Рисунок 16"/>
             <wp:cNvGraphicFramePr>
               <a:graphicFrameLocks xmlns:a="http://schemas.openxmlformats.org/drawingml/2006/main" noChangeAspect="1"/>
             </wp:cNvGraphicFramePr>
@@ -1207,13 +1198,13 @@
               <a:graphicData uri="http://schemas.openxmlformats.org/drawingml/2006/picture">
                 <pic:pic xmlns:pic="http://schemas.openxmlformats.org/drawingml/2006/picture">
                   <pic:nvPicPr>
-                    <pic:cNvPr id="0" name="Picture 19"/>
+                    <pic:cNvPr id="0" name="Picture 16"/>
                     <pic:cNvPicPr>
                       <a:picLocks noChangeAspect="1" noChangeArrowheads="1"/>
                     </pic:cNvPicPr>
                   </pic:nvPicPr>
                   <pic:blipFill>
-                    <a:blip r:embed="rId12"/>
+                    <a:blip r:embed="rId13" cstate="print"/>
                     <a:srcRect/>
                     <a:stretch>
                       <a:fillRect/>
@@ -1222,7 +1213,7 @@
                   <pic:spPr bwMode="auto">
                     <a:xfrm>
                       <a:off x="0" y="0"/>
-                      <a:ext cx="5650322" cy="1187317"/>
+                      <a:ext cx="6054290" cy="2852133"/>
                     </a:xfrm>
                     <a:prstGeom prst="rect">
                       <a:avLst/>
@@ -1269,6 +1260,122 @@
           <w:sz w:val="28"/>
           <w:szCs w:val="28"/>
         </w:rPr>
+        <w:t xml:space="preserve"> </w:t>
+      </w:r>
+      <w:r>
+        <w:rPr>
+          <w:rFonts w:ascii="Times New Roman" w:hAnsi="Times New Roman" w:cs="Times New Roman"/>
+          <w:sz w:val="28"/>
+          <w:szCs w:val="28"/>
+        </w:rPr>
+        <w:t>«</w:t>
+      </w:r>
+      <w:r>
+        <w:rPr>
+          <w:rFonts w:ascii="Times New Roman" w:hAnsi="Times New Roman" w:cs="Times New Roman"/>
+          <w:sz w:val="28"/>
+          <w:szCs w:val="28"/>
+        </w:rPr>
+        <w:t>Учебно-методическое обеспечение дисциплины</w:t>
+      </w:r>
+      <w:r>
+        <w:rPr>
+          <w:rFonts w:ascii="Times New Roman" w:hAnsi="Times New Roman" w:cs="Times New Roman"/>
+          <w:sz w:val="28"/>
+          <w:szCs w:val="28"/>
+        </w:rPr>
+        <w:t>»</w:t>
+      </w:r>
+      <w:r>
+        <w:rPr>
+          <w:rFonts w:ascii="Times New Roman" w:hAnsi="Times New Roman" w:cs="Times New Roman"/>
+          <w:sz w:val="28"/>
+          <w:szCs w:val="28"/>
+        </w:rPr>
+        <w:br/>
+      </w:r>
+      <w:r>
+        <w:rPr>
+          <w:rFonts w:ascii="Times New Roman" w:hAnsi="Times New Roman" w:cs="Times New Roman"/>
+          <w:noProof/>
+          <w:sz w:val="28"/>
+          <w:szCs w:val="28"/>
+        </w:rPr>
+        <w:drawing>
+          <wp:inline distT="0" distB="0" distL="0" distR="0">
+            <wp:extent cx="5996625" cy="1260087"/>
+            <wp:effectExtent l="19050" t="0" r="4125" b="0"/>
+            <wp:docPr id="19" name="Рисунок 19"/>
+            <wp:cNvGraphicFramePr>
+              <a:graphicFrameLocks xmlns:a="http://schemas.openxmlformats.org/drawingml/2006/main" noChangeAspect="1"/>
+            </wp:cNvGraphicFramePr>
+            <a:graphic xmlns:a="http://schemas.openxmlformats.org/drawingml/2006/main">
+              <a:graphicData uri="http://schemas.openxmlformats.org/drawingml/2006/picture">
+                <pic:pic xmlns:pic="http://schemas.openxmlformats.org/drawingml/2006/picture">
+                  <pic:nvPicPr>
+                    <pic:cNvPr id="0" name="Picture 19"/>
+                    <pic:cNvPicPr>
+                      <a:picLocks noChangeAspect="1" noChangeArrowheads="1"/>
+                    </pic:cNvPicPr>
+                  </pic:nvPicPr>
+                  <pic:blipFill>
+                    <a:blip r:embed="rId14"/>
+                    <a:srcRect/>
+                    <a:stretch>
+                      <a:fillRect/>
+                    </a:stretch>
+                  </pic:blipFill>
+                  <pic:spPr bwMode="auto">
+                    <a:xfrm>
+                      <a:off x="0" y="0"/>
+                      <a:ext cx="6023452" cy="1265724"/>
+                    </a:xfrm>
+                    <a:prstGeom prst="rect">
+                      <a:avLst/>
+                    </a:prstGeom>
+                    <a:noFill/>
+                    <a:ln w="9525">
+                      <a:noFill/>
+                      <a:miter lim="800000"/>
+                      <a:headEnd/>
+                      <a:tailEnd/>
+                    </a:ln>
+                  </pic:spPr>
+                </pic:pic>
+              </a:graphicData>
+            </a:graphic>
+          </wp:inline>
+        </w:drawing>
+      </w:r>
+      <w:r>
+        <w:rPr>
+          <w:rFonts w:ascii="Times New Roman" w:hAnsi="Times New Roman" w:cs="Times New Roman"/>
+          <w:sz w:val="28"/>
+          <w:szCs w:val="28"/>
+        </w:rPr>
+        <w:br/>
+      </w:r>
+    </w:p>
+    <w:p>
+      <w:pPr>
+        <w:pStyle w:val="a7"/>
+        <w:numPr>
+          <w:ilvl w:val="1"/>
+          <w:numId w:val="5"/>
+        </w:numPr>
+        <w:rPr>
+          <w:rFonts w:ascii="Times New Roman" w:hAnsi="Times New Roman" w:cs="Times New Roman"/>
+          <w:sz w:val="28"/>
+          <w:szCs w:val="28"/>
+        </w:rPr>
+      </w:pPr>
+      <w:r>
+        <w:rPr>
+          <w:rFonts w:ascii="Times New Roman" w:hAnsi="Times New Roman" w:cs="Times New Roman"/>
+          <w:sz w:val="28"/>
+          <w:szCs w:val="28"/>
+        </w:rPr>
+        <w:lastRenderedPageBreak/>
         <w:t xml:space="preserve"> Загрузка лабораторной работы</w:t>
       </w:r>
       <w:r>
@@ -1312,7 +1419,7 @@
                     </pic:cNvPicPr>
                   </pic:nvPicPr>
                   <pic:blipFill>
-                    <a:blip r:embed="rId13"/>
+                    <a:blip r:embed="rId15"/>
                     <a:srcRect/>
                     <a:stretch>
                       <a:fillRect/>

</xml_diff>